<commit_message>
Alterações na aula TACS
tenho que ver
</commit_message>
<xml_diff>
--- a/documentação/Planeamento.docx
+++ b/documentação/Planeamento.docx
@@ -106,15 +106,7 @@
         </w:numPr>
       </w:pPr>
       <w:r>
-        <w:t xml:space="preserve">A divisão do viés poderá ser </w:t>
-      </w:r>
-      <w:proofErr w:type="gramStart"/>
-      <w:r>
-        <w:t>feito</w:t>
-      </w:r>
-      <w:proofErr w:type="gramEnd"/>
-      <w:r>
-        <w:t xml:space="preserve"> com as cores do </w:t>
+        <w:t xml:space="preserve">A divisão do viés poderá ser feito com as cores do </w:t>
       </w:r>
       <w:proofErr w:type="spellStart"/>
       <w:r>
@@ -158,23 +150,7 @@
       </w:r>
       <w:proofErr w:type="spellEnd"/>
       <w:r>
-        <w:t xml:space="preserve">, depois mostra as </w:t>
-      </w:r>
-      <w:proofErr w:type="gramStart"/>
-      <w:r>
-        <w:t>noticias</w:t>
-      </w:r>
-      <w:proofErr w:type="gramEnd"/>
-      <w:r>
-        <w:t xml:space="preserve"> em destaque, noticias da região e tem uma barra de pesquisa no topo para procurar por </w:t>
-      </w:r>
-      <w:proofErr w:type="gramStart"/>
-      <w:r>
-        <w:t>noticias</w:t>
-      </w:r>
-      <w:proofErr w:type="gramEnd"/>
-      <w:r>
-        <w:t xml:space="preserve"> relevantes</w:t>
+        <w:t>, depois mostra as noticias em destaque, noticias da região e tem uma barra de pesquisa no topo para procurar por noticias relevantes</w:t>
       </w:r>
     </w:p>
     <w:p>
@@ -194,31 +170,7 @@
       </w:r>
       <w:proofErr w:type="spellEnd"/>
       <w:r>
-        <w:t xml:space="preserve"> para as </w:t>
-      </w:r>
-      <w:proofErr w:type="gramStart"/>
-      <w:r>
-        <w:t>noticias</w:t>
-      </w:r>
-      <w:proofErr w:type="gramEnd"/>
-      <w:r>
-        <w:t xml:space="preserve"> deve ter uma imagem, um </w:t>
-      </w:r>
-      <w:proofErr w:type="gramStart"/>
-      <w:r>
-        <w:t>titulo</w:t>
-      </w:r>
-      <w:proofErr w:type="gramEnd"/>
-      <w:r>
-        <w:t xml:space="preserve"> da </w:t>
-      </w:r>
-      <w:proofErr w:type="gramStart"/>
-      <w:r>
-        <w:t>noticia</w:t>
-      </w:r>
-      <w:proofErr w:type="gramEnd"/>
-      <w:r>
-        <w:t xml:space="preserve"> e o esquema como tem do </w:t>
+        <w:t xml:space="preserve"> para as noticias deve ter uma imagem, um titulo da noticia e o esquema como tem do </w:t>
       </w:r>
       <w:proofErr w:type="spellStart"/>
       <w:r>
@@ -260,15 +212,7 @@
         </w:numPr>
       </w:pPr>
       <w:r>
-        <w:t xml:space="preserve">Queria usar a do tempo e localização para dar ao utilizador a previsão, e também conectar a da localização para dar as </w:t>
-      </w:r>
-      <w:proofErr w:type="gramStart"/>
-      <w:r>
-        <w:t>noticias</w:t>
-      </w:r>
-      <w:proofErr w:type="gramEnd"/>
-      <w:r>
-        <w:t xml:space="preserve"> locais. A </w:t>
+        <w:t xml:space="preserve">Queria usar a do tempo e localização para dar ao utilizador a previsão, e também conectar a da localização para dar as noticias locais. A </w:t>
       </w:r>
       <w:proofErr w:type="spellStart"/>
       <w:r>
@@ -276,23 +220,7 @@
       </w:r>
       <w:proofErr w:type="spellEnd"/>
       <w:r>
-        <w:t xml:space="preserve"> das </w:t>
-      </w:r>
-      <w:proofErr w:type="gramStart"/>
-      <w:r>
-        <w:t>noticias</w:t>
-      </w:r>
-      <w:proofErr w:type="gramEnd"/>
-      <w:r>
-        <w:t xml:space="preserve"> para além de estar vinculada à da localização, também deve estar vinculada a uma ia para determinar o viés. Também deve </w:t>
-      </w:r>
-      <w:proofErr w:type="gramStart"/>
-      <w:r>
-        <w:t>ser</w:t>
-      </w:r>
-      <w:proofErr w:type="gramEnd"/>
-      <w:r>
-        <w:t xml:space="preserve"> </w:t>
+        <w:t xml:space="preserve"> das noticias para além de estar vinculada à da localização, também deve estar vinculada a uma ia para determinar o viés. Também deve ser </w:t>
       </w:r>
       <w:proofErr w:type="spellStart"/>
       <w:r>
@@ -333,18 +261,159 @@
         </w:numPr>
       </w:pPr>
       <w:r>
-        <w:t xml:space="preserve">Caso tenha tempo quero ainda tentar associar a conta google e permitir guardar as </w:t>
-      </w:r>
-      <w:proofErr w:type="gramStart"/>
-      <w:r>
-        <w:t>noticias</w:t>
-      </w:r>
-      <w:proofErr w:type="gramEnd"/>
-      <w:r>
-        <w:t xml:space="preserve"> que quero ver mais tarde</w:t>
-      </w:r>
+        <w:t xml:space="preserve">NOTA: Todas as </w:t>
+      </w:r>
+      <w:proofErr w:type="spellStart"/>
+      <w:r>
+        <w:t>API’s</w:t>
+      </w:r>
+      <w:proofErr w:type="spellEnd"/>
+      <w:r>
+        <w:t xml:space="preserve"> devem estar ligadas pelo menos a 1 outra</w:t>
+      </w:r>
+    </w:p>
+    <w:p>
+      <w:pPr>
+        <w:pStyle w:val="PargrafodaLista"/>
+      </w:pPr>
     </w:p>
     <w:p/>
+    <w:p>
+      <w:proofErr w:type="spellStart"/>
+      <w:r>
+        <w:t>API’s</w:t>
+      </w:r>
+      <w:proofErr w:type="spellEnd"/>
+      <w:r>
+        <w:t>:</w:t>
+      </w:r>
+    </w:p>
+    <w:p>
+      <w:pPr>
+        <w:pStyle w:val="PargrafodaLista"/>
+      </w:pPr>
+    </w:p>
+    <w:p>
+      <w:pPr>
+        <w:pStyle w:val="PargrafodaLista"/>
+        <w:numPr>
+          <w:ilvl w:val="0"/>
+          <w:numId w:val="3"/>
+        </w:numPr>
+      </w:pPr>
+      <w:proofErr w:type="spellStart"/>
+      <w:r>
+        <w:t>Meteo</w:t>
+      </w:r>
+      <w:proofErr w:type="spellEnd"/>
+      <w:r>
+        <w:t xml:space="preserve"> – Meteorologia.</w:t>
+      </w:r>
+    </w:p>
+    <w:p>
+      <w:pPr>
+        <w:pStyle w:val="PargrafodaLista"/>
+      </w:pPr>
+    </w:p>
+    <w:p>
+      <w:pPr>
+        <w:pStyle w:val="PargrafodaLista"/>
+        <w:numPr>
+          <w:ilvl w:val="0"/>
+          <w:numId w:val="3"/>
+        </w:numPr>
+      </w:pPr>
+      <w:r>
+        <w:lastRenderedPageBreak/>
+        <w:t>(Falta API de localização)</w:t>
+      </w:r>
+    </w:p>
+    <w:p>
+      <w:pPr>
+        <w:pStyle w:val="PargrafodaLista"/>
+      </w:pPr>
+    </w:p>
+    <w:p>
+      <w:pPr>
+        <w:pStyle w:val="PargrafodaLista"/>
+        <w:numPr>
+          <w:ilvl w:val="0"/>
+          <w:numId w:val="3"/>
+        </w:numPr>
+      </w:pPr>
+      <w:proofErr w:type="spellStart"/>
+      <w:r>
+        <w:t>Gemni</w:t>
+      </w:r>
+      <w:proofErr w:type="spellEnd"/>
+      <w:r>
+        <w:t xml:space="preserve"> API (API para identificar viés nas noticias)</w:t>
+      </w:r>
+    </w:p>
+    <w:p>
+      <w:pPr>
+        <w:pStyle w:val="PargrafodaLista"/>
+      </w:pPr>
+    </w:p>
+    <w:p>
+      <w:pPr>
+        <w:pStyle w:val="PargrafodaLista"/>
+        <w:numPr>
+          <w:ilvl w:val="0"/>
+          <w:numId w:val="3"/>
+        </w:numPr>
+      </w:pPr>
+      <w:proofErr w:type="spellStart"/>
+      <w:r>
+        <w:t>GNews</w:t>
+      </w:r>
+      <w:proofErr w:type="spellEnd"/>
+      <w:r>
+        <w:t xml:space="preserve"> (Noticias)</w:t>
+      </w:r>
+    </w:p>
+    <w:p>
+      <w:pPr>
+        <w:pStyle w:val="PargrafodaLista"/>
+      </w:pPr>
+    </w:p>
+    <w:p>
+      <w:pPr>
+        <w:pStyle w:val="PargrafodaLista"/>
+        <w:numPr>
+          <w:ilvl w:val="0"/>
+          <w:numId w:val="3"/>
+        </w:numPr>
+      </w:pPr>
+      <w:r>
+        <w:t>API da Google (Para log in e guardar noticias)</w:t>
+      </w:r>
+    </w:p>
+    <w:p>
+      <w:pPr>
+        <w:pStyle w:val="PargrafodaLista"/>
+      </w:pPr>
+    </w:p>
+    <w:p>
+      <w:pPr>
+        <w:pStyle w:val="PargrafodaLista"/>
+        <w:numPr>
+          <w:ilvl w:val="0"/>
+          <w:numId w:val="3"/>
+        </w:numPr>
+      </w:pPr>
+      <w:r>
+        <w:t xml:space="preserve">API do Youtube (Para mostrar vídeos com base no </w:t>
+      </w:r>
+      <w:proofErr w:type="spellStart"/>
+      <w:r>
+        <w:t>heading</w:t>
+      </w:r>
+      <w:proofErr w:type="spellEnd"/>
+      <w:r>
+        <w:t xml:space="preserve"> das noticias)</w:t>
+      </w:r>
+    </w:p>
     <w:sectPr>
       <w:pgSz w:w="11906" w:h="16838"/>
       <w:pgMar w:top="1417" w:right="1701" w:bottom="1417" w:left="1701" w:header="708" w:footer="708" w:gutter="0"/>
@@ -360,7 +429,7 @@
   <w:abstractNum w:abstractNumId="0" w15:restartNumberingAfterBreak="0">
     <w:nsid w:val="12811D37"/>
     <w:multiLevelType w:val="hybridMultilevel"/>
-    <w:tmpl w:val="E8046312"/>
+    <w:tmpl w:val="5C5A59DC"/>
     <w:lvl w:ilvl="0" w:tplc="08160001">
       <w:start w:val="1"/>
       <w:numFmt w:val="bullet"/>

</xml_diff>